<commit_message>
Added TX polarity switch as well
</commit_message>
<xml_diff>
--- a/doc/GLIB_modules.docx
+++ b/doc/GLIB_modules.docx
@@ -10571,6 +10571,396 @@
               <w:contextualSpacing w:val="0"/>
               <w:jc w:val="both"/>
             </w:pPr>
+            <w:r>
+              <w:rPr>
+                <w:rtl w:val="0"/>
+              </w:rPr>
+            </w:r>
+          </w:p>
+        </w:tc>
+      </w:tr>
+    </w:tbl>
+    <w:p>
+      <w:pPr>
+        <w:contextualSpacing w:val="0"/>
+      </w:pPr>
+      <w:r>
+        <w:rPr>
+          <w:rtl w:val="0"/>
+        </w:rPr>
+      </w:r>
+    </w:p>
+    <w:p>
+      <w:r>
+        <w:br w:type="page"/>
+      </w:r>
+    </w:p>
+    <w:p>
+      <w:pPr>
+        <w:contextualSpacing w:val="0"/>
+      </w:pPr>
+      <w:r>
+        <w:rPr>
+          <w:rtl w:val="0"/>
+        </w:rPr>
+      </w:r>
+    </w:p>
+    <w:p>
+      <w:pPr>
+        <w:pStyle w:val="Heading1"/>
+        <w:contextualSpacing w:val="0"/>
+      </w:pPr>
+      <w:bookmarkStart w:colFirst="0" w:colLast="0" w:name="h.fakkjqcfnj2n" w:id="12"/>
+      <w:bookmarkEnd w:id="12"/>
+      <w:r>
+        <w:rPr>
+          <w:rtl w:val="0"/>
+        </w:rPr>
+        <w:t xml:space="preserve">System Control</w:t>
+      </w:r>
+    </w:p>
+    <w:p>
+      <w:pPr>
+        <w:contextualSpacing w:val="0"/>
+        <w:jc w:val="both"/>
+      </w:pPr>
+      <w:r>
+        <w:rPr>
+          <w:rtl w:val="0"/>
+        </w:rPr>
+        <w:t xml:space="preserve">This module exposes registers that affect the general GLIB operation</w:t>
+      </w:r>
+    </w:p>
+    <w:p>
+      <w:pPr>
+        <w:pStyle w:val="Heading2"/>
+        <w:contextualSpacing w:val="0"/>
+      </w:pPr>
+      <w:bookmarkStart w:colFirst="0" w:colLast="0" w:name="h.hjxidbz3v7lu" w:id="13"/>
+      <w:bookmarkEnd w:id="13"/>
+      <w:r>
+        <w:rPr>
+          <w:rtl w:val="0"/>
+        </w:rPr>
+        <w:t xml:space="preserve">Addressing </w:t>
+      </w:r>
+    </w:p>
+    <w:p>
+      <w:pPr>
+        <w:spacing w:after="0" w:line="240" w:lineRule="auto"/>
+        <w:contextualSpacing w:val="0"/>
+      </w:pPr>
+      <w:r>
+        <w:rPr>
+          <w:rtl w:val="0"/>
+        </w:rPr>
+        <w:t xml:space="preserve">Module ID</w:t>
+        <w:tab/>
+        <w:t xml:space="preserve">8</w:t>
+      </w:r>
+    </w:p>
+    <w:p>
+      <w:pPr>
+        <w:spacing w:after="0" w:line="240" w:lineRule="auto"/>
+        <w:contextualSpacing w:val="0"/>
+      </w:pPr>
+      <w:r>
+        <w:rPr>
+          <w:rtl w:val="0"/>
+        </w:rPr>
+        <w:t xml:space="preserve">Address</w:t>
+        <w:tab/>
+        <w:tab/>
+        <w:t xml:space="preserve">0x7E00000Y</w:t>
+      </w:r>
+    </w:p>
+    <w:p>
+      <w:pPr>
+        <w:ind w:left="720" w:firstLine="720"/>
+        <w:contextualSpacing w:val="0"/>
+        <w:jc w:val="both"/>
+      </w:pPr>
+      <w:r>
+        <w:rPr>
+          <w:rtl w:val="0"/>
+        </w:rPr>
+        <w:t xml:space="preserve">0b 0111 1110 0000 0000 0000 0000 0000 YYYY</w:t>
+      </w:r>
+    </w:p>
+    <w:tbl>
+      <w:tblPr>
+        <w:tblStyle w:val="Table7"/>
+        <w:bidi w:val="0"/>
+        <w:tblW w:w="9020.0" w:type="dxa"/>
+        <w:jc w:val="left"/>
+        <w:tblInd w:w="-115.0" w:type="dxa"/>
+        <w:tblBorders>
+          <w:top w:color="000000" w:space="0" w:sz="8" w:val="single"/>
+          <w:left w:color="000000" w:space="0" w:sz="8" w:val="single"/>
+          <w:bottom w:color="000000" w:space="0" w:sz="8" w:val="single"/>
+          <w:right w:color="000000" w:space="0" w:sz="8" w:val="single"/>
+        </w:tblBorders>
+        <w:tblLayout w:type="fixed"/>
+        <w:tblLook w:val="04A0"/>
+      </w:tblPr>
+      <w:tblGrid>
+        <w:gridCol w:w="1180"/>
+        <w:gridCol w:w="1140"/>
+        <w:gridCol w:w="1100"/>
+        <w:gridCol w:w="5600"/>
+        <w:tblGridChange w:id="0">
+          <w:tblGrid>
+            <w:gridCol w:w="1180"/>
+            <w:gridCol w:w="1140"/>
+            <w:gridCol w:w="1100"/>
+            <w:gridCol w:w="5600"/>
+          </w:tblGrid>
+        </w:tblGridChange>
+      </w:tblGrid>
+      <w:tr>
+        <w:tc>
+          <w:tcPr/>
+          <w:p>
+            <w:pPr>
+              <w:spacing w:after="0" w:line="240" w:lineRule="auto"/>
+              <w:contextualSpacing w:val="0"/>
+              <w:jc w:val="both"/>
+            </w:pPr>
+            <w:r>
+              <w:rPr>
+                <w:rtl w:val="0"/>
+              </w:rPr>
+              <w:t xml:space="preserve">Y register</w:t>
+            </w:r>
+          </w:p>
+        </w:tc>
+        <w:tc>
+          <w:tcPr/>
+          <w:p>
+            <w:pPr>
+              <w:spacing w:after="0" w:line="240" w:lineRule="auto"/>
+              <w:contextualSpacing w:val="0"/>
+              <w:jc w:val="both"/>
+            </w:pPr>
+            <w:r>
+              <w:rPr>
+                <w:rtl w:val="0"/>
+              </w:rPr>
+              <w:t xml:space="preserve">Bits</w:t>
+            </w:r>
+          </w:p>
+        </w:tc>
+        <w:tc>
+          <w:tcPr/>
+          <w:p>
+            <w:pPr>
+              <w:spacing w:after="0" w:line="240" w:lineRule="auto"/>
+              <w:contextualSpacing w:val="0"/>
+              <w:jc w:val="both"/>
+            </w:pPr>
+            <w:r>
+              <w:rPr>
+                <w:rtl w:val="0"/>
+              </w:rPr>
+              <w:t xml:space="preserve">Mode</w:t>
+            </w:r>
+          </w:p>
+        </w:tc>
+        <w:tc>
+          <w:tcPr/>
+          <w:p>
+            <w:pPr>
+              <w:spacing w:after="0" w:line="240" w:lineRule="auto"/>
+              <w:contextualSpacing w:val="0"/>
+              <w:jc w:val="both"/>
+            </w:pPr>
+            <w:r>
+              <w:rPr>
+                <w:rtl w:val="0"/>
+              </w:rPr>
+              <w:t xml:space="preserve">Function</w:t>
+            </w:r>
+          </w:p>
+        </w:tc>
+      </w:tr>
+      <w:tr>
+        <w:tc>
+          <w:tcPr>
+            <w:gridSpan w:val="4"/>
+          </w:tcPr>
+          <w:p>
+            <w:pPr>
+              <w:spacing w:after="0" w:line="240" w:lineRule="auto"/>
+              <w:contextualSpacing w:val="0"/>
+              <w:jc w:val="both"/>
+            </w:pPr>
+            <w:r>
+              <w:rPr>
+                <w:b w:val="0"/>
+                <w:color w:val="4bacc6"/>
+                <w:rtl w:val="0"/>
+              </w:rPr>
+              <w:t xml:space="preserve">GTX Polarity Control</w:t>
+            </w:r>
+            <w:r>
+              <w:rPr>
+                <w:rtl w:val="0"/>
+              </w:rPr>
+            </w:r>
+          </w:p>
+        </w:tc>
+      </w:tr>
+      <w:tr>
+        <w:tc>
+          <w:tcPr/>
+          <w:p>
+            <w:pPr>
+              <w:spacing w:after="0" w:line="240" w:lineRule="auto"/>
+              <w:contextualSpacing w:val="0"/>
+              <w:jc w:val="both"/>
+            </w:pPr>
+            <w:r>
+              <w:rPr>
+                <w:rtl w:val="0"/>
+              </w:rPr>
+              <w:t xml:space="preserve">0x0</w:t>
+            </w:r>
+          </w:p>
+        </w:tc>
+        <w:tc>
+          <w:tcPr/>
+          <w:p>
+            <w:pPr>
+              <w:spacing w:after="0" w:line="240" w:lineRule="auto"/>
+              <w:contextualSpacing w:val="0"/>
+              <w:jc w:val="both"/>
+            </w:pPr>
+            <w:r>
+              <w:rPr>
+                <w:rtl w:val="0"/>
+              </w:rPr>
+              <w:t xml:space="preserve">[3:0]</w:t>
+            </w:r>
+          </w:p>
+        </w:tc>
+        <w:tc>
+          <w:tcPr/>
+          <w:p>
+            <w:pPr>
+              <w:spacing w:after="0" w:line="240" w:lineRule="auto"/>
+              <w:contextualSpacing w:val="0"/>
+              <w:jc w:val="both"/>
+            </w:pPr>
+            <w:r>
+              <w:rPr>
+                <w:rtl w:val="0"/>
+              </w:rPr>
+              <w:t xml:space="preserve">RW</w:t>
+            </w:r>
+          </w:p>
+        </w:tc>
+        <w:tc>
+          <w:tcPr/>
+          <w:p>
+            <w:pPr>
+              <w:spacing w:after="0" w:line="240" w:lineRule="auto"/>
+              <w:contextualSpacing w:val="0"/>
+            </w:pPr>
+            <w:r>
+              <w:rPr>
+                <w:u w:val="single"/>
+                <w:rtl w:val="0"/>
+              </w:rPr>
+              <w:t xml:space="preserve">RX Polarity</w:t>
+            </w:r>
+          </w:p>
+          <w:p>
+            <w:pPr>
+              <w:spacing w:after="0" w:line="240" w:lineRule="auto"/>
+              <w:contextualSpacing w:val="0"/>
+            </w:pPr>
+            <w:r>
+              <w:rPr>
+                <w:rtl w:val="0"/>
+              </w:rPr>
+              <w:t xml:space="preserve">This controls the GTX RX polarity of the four links (bit 0 corresponds to link 0, which connects to the top SFP)</w:t>
+            </w:r>
+          </w:p>
+        </w:tc>
+      </w:tr>
+      <w:tr>
+        <w:tc>
+          <w:tcPr/>
+          <w:p>
+            <w:pPr>
+              <w:spacing w:after="0" w:line="240" w:lineRule="auto"/>
+              <w:contextualSpacing w:val="0"/>
+              <w:jc w:val="both"/>
+            </w:pPr>
+            <w:r>
+              <w:rPr>
+                <w:rtl w:val="0"/>
+              </w:rPr>
+              <w:t xml:space="preserve">0x0</w:t>
+            </w:r>
+          </w:p>
+        </w:tc>
+        <w:tc>
+          <w:tcPr/>
+          <w:p>
+            <w:pPr>
+              <w:spacing w:after="0" w:line="240" w:lineRule="auto"/>
+              <w:contextualSpacing w:val="0"/>
+              <w:jc w:val="both"/>
+            </w:pPr>
+            <w:r>
+              <w:rPr>
+                <w:rtl w:val="0"/>
+              </w:rPr>
+              <w:t xml:space="preserve">[3:0]</w:t>
+            </w:r>
+          </w:p>
+        </w:tc>
+        <w:tc>
+          <w:tcPr/>
+          <w:p>
+            <w:pPr>
+              <w:spacing w:after="0" w:line="240" w:lineRule="auto"/>
+              <w:contextualSpacing w:val="0"/>
+              <w:jc w:val="both"/>
+            </w:pPr>
+            <w:r>
+              <w:rPr>
+                <w:rtl w:val="0"/>
+              </w:rPr>
+              <w:t xml:space="preserve">RW</w:t>
+            </w:r>
+          </w:p>
+        </w:tc>
+        <w:tc>
+          <w:tcPr/>
+          <w:p>
+            <w:pPr>
+              <w:contextualSpacing w:val="0"/>
+            </w:pPr>
+            <w:r>
+              <w:rPr>
+                <w:u w:val="single"/>
+                <w:rtl w:val="0"/>
+              </w:rPr>
+              <w:t xml:space="preserve">TX Polarity</w:t>
+            </w:r>
+          </w:p>
+          <w:p>
+            <w:pPr>
+              <w:contextualSpacing w:val="0"/>
+            </w:pPr>
+            <w:r>
+              <w:rPr>
+                <w:rtl w:val="0"/>
+              </w:rPr>
+              <w:t xml:space="preserve">This controls the GTX TX polarity of the four links (bit 0 corresponds to link 0, which connects to the top SFP)</w:t>
+            </w:r>
             <w:r>
               <w:rPr>
                 <w:rtl w:val="0"/>
@@ -11666,5 +12056,127 @@
     <w:tblStylePr w:type="seCell"/>
     <w:tblStylePr w:type="swCell"/>
   </w:style>
+  <w:style w:type="table" w:styleId="Table7">
+    <w:basedOn w:val="TableNormal"/>
+    <w:pPr>
+      <w:spacing w:after="0" w:line="240" w:lineRule="auto"/>
+    </w:pPr>
+    <w:rPr/>
+    <w:tblPr>
+      <w:tblStyleRowBandSize w:val="1"/>
+      <w:tblStyleColBandSize w:val="1"/>
+      <w:tblCellMar>
+        <w:top w:w="0.0" w:type="dxa"/>
+        <w:left w:w="115.0" w:type="dxa"/>
+        <w:bottom w:w="0.0" w:type="dxa"/>
+        <w:right w:w="115.0" w:type="dxa"/>
+      </w:tblCellMar>
+    </w:tblPr>
+    <w:tblStylePr w:type="band1Horz">
+      <w:pPr>
+        <w:contextualSpacing w:val="1"/>
+      </w:pPr>
+      <w:rPr/>
+      <w:tcPr>
+        <w:tcBorders>
+          <w:top w:color="000000" w:space="0" w:sz="8" w:val="single"/>
+          <w:left w:color="000000" w:space="0" w:sz="8" w:val="single"/>
+          <w:bottom w:color="000000" w:space="0" w:sz="8" w:val="single"/>
+          <w:right w:color="000000" w:space="0" w:sz="8" w:val="single"/>
+        </w:tcBorders>
+        <w:tcMar>
+          <w:left w:w="115.0" w:type="dxa"/>
+          <w:right w:w="115.0" w:type="dxa"/>
+        </w:tcMar>
+      </w:tcPr>
+    </w:tblStylePr>
+    <w:tblStylePr w:type="band1Vert">
+      <w:pPr>
+        <w:contextualSpacing w:val="1"/>
+      </w:pPr>
+      <w:rPr/>
+      <w:tcPr>
+        <w:tcBorders>
+          <w:top w:color="000000" w:space="0" w:sz="8" w:val="single"/>
+          <w:left w:color="000000" w:space="0" w:sz="8" w:val="single"/>
+          <w:bottom w:color="000000" w:space="0" w:sz="8" w:val="single"/>
+          <w:right w:color="000000" w:space="0" w:sz="8" w:val="single"/>
+        </w:tcBorders>
+        <w:tcMar>
+          <w:left w:w="115.0" w:type="dxa"/>
+          <w:right w:w="115.0" w:type="dxa"/>
+        </w:tcMar>
+      </w:tcPr>
+    </w:tblStylePr>
+    <w:tblStylePr w:type="band2Horz"/>
+    <w:tblStylePr w:type="band2Vert"/>
+    <w:tblStylePr w:type="firstCol">
+      <w:pPr>
+        <w:contextualSpacing w:val="1"/>
+      </w:pPr>
+      <w:rPr>
+        <w:b w:val="1"/>
+      </w:rPr>
+      <w:tcPr>
+        <w:tcMar>
+          <w:left w:w="115.0" w:type="dxa"/>
+          <w:right w:w="115.0" w:type="dxa"/>
+        </w:tcMar>
+      </w:tcPr>
+    </w:tblStylePr>
+    <w:tblStylePr w:type="firstRow">
+      <w:pPr>
+        <w:spacing w:after="0" w:before="0" w:line="240" w:lineRule="auto"/>
+      </w:pPr>
+      <w:rPr>
+        <w:b w:val="1"/>
+      </w:rPr>
+      <w:tcPr>
+        <w:shd w:fill="000000"/>
+        <w:tcMar>
+          <w:left w:w="115.0" w:type="dxa"/>
+          <w:right w:w="115.0" w:type="dxa"/>
+        </w:tcMar>
+      </w:tcPr>
+    </w:tblStylePr>
+    <w:tblStylePr w:type="lastCol">
+      <w:pPr>
+        <w:contextualSpacing w:val="1"/>
+      </w:pPr>
+      <w:rPr>
+        <w:b w:val="1"/>
+      </w:rPr>
+      <w:tcPr>
+        <w:tcMar>
+          <w:left w:w="115.0" w:type="dxa"/>
+          <w:right w:w="115.0" w:type="dxa"/>
+        </w:tcMar>
+      </w:tcPr>
+    </w:tblStylePr>
+    <w:tblStylePr w:type="lastRow">
+      <w:pPr>
+        <w:spacing w:after="0" w:before="0" w:line="240" w:lineRule="auto"/>
+      </w:pPr>
+      <w:rPr>
+        <w:b w:val="1"/>
+      </w:rPr>
+      <w:tcPr>
+        <w:tcBorders>
+          <w:top w:color="000000" w:space="0" w:sz="6" w:val="single"/>
+          <w:left w:color="000000" w:space="0" w:sz="8" w:val="single"/>
+          <w:bottom w:color="000000" w:space="0" w:sz="8" w:val="single"/>
+          <w:right w:color="000000" w:space="0" w:sz="8" w:val="single"/>
+        </w:tcBorders>
+        <w:tcMar>
+          <w:left w:w="115.0" w:type="dxa"/>
+          <w:right w:w="115.0" w:type="dxa"/>
+        </w:tcMar>
+      </w:tcPr>
+    </w:tblStylePr>
+    <w:tblStylePr w:type="neCell"/>
+    <w:tblStylePr w:type="nwCell"/>
+    <w:tblStylePr w:type="seCell"/>
+    <w:tblStylePr w:type="swCell"/>
+  </w:style>
 </w:styles>
 </file>
</xml_diff>